<commit_message>
Introduction altered and postive effect requirements added
</commit_message>
<xml_diff>
--- a/Seminar Report/Introduction.docx
+++ b/Seminar Report/Introduction.docx
@@ -22,8 +22,6 @@
           <w:lang w:val="en-GB"/>
         </w:rPr>
       </w:pPr>
-      <w:bookmarkStart w:id="0" w:name="_GoBack"/>
-      <w:bookmarkEnd w:id="0"/>
       <w:r>
         <w:rPr>
           <w:lang w:val="en-GB"/>
@@ -54,19 +52,11 @@
         </w:rPr>
         <w:t xml:space="preserve">even </w:t>
       </w:r>
-      <w:proofErr w:type="spellStart"/>
-      <w:r>
-        <w:rPr>
-          <w:lang w:val="en-GB"/>
-        </w:rPr>
-        <w:t>beter</w:t>
-      </w:r>
-      <w:proofErr w:type="spellEnd"/>
-      <w:r>
-        <w:rPr>
-          <w:lang w:val="en-GB"/>
-        </w:rPr>
-        <w:t>: virtual exposure at home.</w:t>
+      <w:r>
+        <w:rPr>
+          <w:lang w:val="en-GB"/>
+        </w:rPr>
+        <w:t>beter: virtual exposure at home.</w:t>
       </w:r>
     </w:p>
     <w:p>
@@ -79,30 +69,8 @@
         <w:rPr>
           <w:lang w:val="en-GB"/>
         </w:rPr>
-        <w:t xml:space="preserve">But how do you motivate the patient at home to continue to attend the treatment? A solution could be to use an </w:t>
-      </w:r>
-      <w:proofErr w:type="spellStart"/>
-      <w:r>
-        <w:rPr>
-          <w:lang w:val="en-GB"/>
-        </w:rPr>
-        <w:t>eCoach</w:t>
-      </w:r>
-      <w:proofErr w:type="spellEnd"/>
-      <w:r>
-        <w:rPr>
-          <w:lang w:val="en-GB"/>
-        </w:rPr>
-        <w:t xml:space="preserve">. An </w:t>
-      </w:r>
-      <w:proofErr w:type="spellStart"/>
-      <w:r>
-        <w:rPr>
-          <w:lang w:val="en-GB"/>
-        </w:rPr>
-        <w:t>eCoach</w:t>
-      </w:r>
-      <w:proofErr w:type="spellEnd"/>
+        <w:t>But how do you motivate the patient at home to continue to attend the treatment? A solution could be to use an eCoach. An eCoach</w:t>
+      </w:r>
       <w:r>
         <w:rPr>
           <w:lang w:val="en-GB"/>
@@ -113,21 +81,7 @@
         <w:rPr>
           <w:lang w:val="en-GB"/>
         </w:rPr>
-        <w:t xml:space="preserve">atient is at home. Using an </w:t>
-      </w:r>
-      <w:proofErr w:type="spellStart"/>
-      <w:r>
-        <w:rPr>
-          <w:lang w:val="en-GB"/>
-        </w:rPr>
-        <w:t>eCoach</w:t>
-      </w:r>
-      <w:proofErr w:type="spellEnd"/>
-      <w:r>
-        <w:rPr>
-          <w:lang w:val="en-GB"/>
-        </w:rPr>
-        <w:t xml:space="preserve"> could</w:t>
+        <w:t>atient is at home. Using an eCoach could</w:t>
       </w:r>
       <w:r>
         <w:rPr>
@@ -176,21 +130,7 @@
         <w:rPr>
           <w:lang w:val="en-GB"/>
         </w:rPr>
-        <w:t xml:space="preserve">hat is the effect of the </w:t>
-      </w:r>
-      <w:proofErr w:type="spellStart"/>
-      <w:r>
-        <w:rPr>
-          <w:lang w:val="en-GB"/>
-        </w:rPr>
-        <w:t>eCoach</w:t>
-      </w:r>
-      <w:proofErr w:type="spellEnd"/>
-      <w:r>
-        <w:rPr>
-          <w:lang w:val="en-GB"/>
-        </w:rPr>
-        <w:t xml:space="preserve"> on the treatment of a patient with social phobia?</w:t>
+        <w:t>hat is the effect of the eCoach on the treatment of a patient with social phobia?</w:t>
       </w:r>
       <w:r>
         <w:rPr>
@@ -209,55 +149,21 @@
         <w:rPr>
           <w:lang w:val="en-GB"/>
         </w:rPr>
-        <w:t xml:space="preserve">To answer the question some other questions need answering. The report will start off with how big the effect of the </w:t>
-      </w:r>
-      <w:proofErr w:type="spellStart"/>
-      <w:r>
-        <w:rPr>
-          <w:lang w:val="en-GB"/>
-        </w:rPr>
-        <w:t>eCoach</w:t>
-      </w:r>
-      <w:proofErr w:type="spellEnd"/>
-      <w:r>
-        <w:rPr>
-          <w:lang w:val="en-GB"/>
-        </w:rPr>
-        <w:t xml:space="preserve"> is on the motivation of the user (compared to conventional treatments). Next will be a description of the advantages of an </w:t>
-      </w:r>
-      <w:proofErr w:type="spellStart"/>
-      <w:r>
-        <w:rPr>
-          <w:lang w:val="en-GB"/>
-        </w:rPr>
-        <w:t>eCoach</w:t>
-      </w:r>
-      <w:proofErr w:type="spellEnd"/>
-      <w:r>
-        <w:rPr>
-          <w:lang w:val="en-GB"/>
-        </w:rPr>
-        <w:t>, and of course also the disadvantages. Last will be some prospects about impr</w:t>
-      </w:r>
-      <w:r>
-        <w:rPr>
-          <w:lang w:val="en-GB"/>
-        </w:rPr>
-        <w:t xml:space="preserve">ovements that could yet be made to an </w:t>
-      </w:r>
-      <w:proofErr w:type="spellStart"/>
-      <w:r>
-        <w:rPr>
-          <w:lang w:val="en-GB"/>
-        </w:rPr>
-        <w:t>eCoach</w:t>
-      </w:r>
-      <w:proofErr w:type="spellEnd"/>
-      <w:r>
-        <w:rPr>
-          <w:lang w:val="en-GB"/>
-        </w:rPr>
-        <w:t xml:space="preserve"> system.</w:t>
+        <w:t>To answer the question some other questions need answering. The report will start off with how big the effect of the eCoach is on the motivation of the user (compared to conventional treatments). Next will be a description of the advantages of an eCoach, and of course also the disadvantages. Last will be</w:t>
+      </w:r>
+      <w:r>
+        <w:rPr>
+          <w:lang w:val="en-GB"/>
+        </w:rPr>
+        <w:t xml:space="preserve"> some requirements for an eCoach system to achieve the effect mentioned</w:t>
+      </w:r>
+      <w:bookmarkStart w:id="0" w:name="_GoBack"/>
+      <w:bookmarkEnd w:id="0"/>
+      <w:r>
+        <w:rPr>
+          <w:lang w:val="en-GB"/>
+        </w:rPr>
+        <w:t>.</w:t>
       </w:r>
     </w:p>
     <w:p>

</xml_diff>

<commit_message>
Seminar report in latex except conclusion.
</commit_message>
<xml_diff>
--- a/Seminar Report/Introduction.docx
+++ b/Seminar Report/Introduction.docx
@@ -1,10 +1,10 @@
 
 <file path=word/document.xml><?xml version="1.0" encoding="utf-8"?>
-<w:document xmlns:wpc="http://schemas.microsoft.com/office/word/2010/wordprocessingCanvas" xmlns:mc="http://schemas.openxmlformats.org/markup-compatibility/2006" xmlns:o="urn:schemas-microsoft-com:office:office" xmlns:r="http://schemas.openxmlformats.org/officeDocument/2006/relationships" xmlns:m="http://schemas.openxmlformats.org/officeDocument/2006/math" xmlns:v="urn:schemas-microsoft-com:vml" xmlns:wp14="http://schemas.microsoft.com/office/word/2010/wordprocessingDrawing" xmlns:wp="http://schemas.openxmlformats.org/drawingml/2006/wordprocessingDrawing" xmlns:w10="urn:schemas-microsoft-com:office:word" xmlns:w="http://schemas.openxmlformats.org/wordprocessingml/2006/main" xmlns:w14="http://schemas.microsoft.com/office/word/2010/wordml" xmlns:wpg="http://schemas.microsoft.com/office/word/2010/wordprocessingGroup" xmlns:wpi="http://schemas.microsoft.com/office/word/2010/wordprocessingInk" xmlns:wne="http://schemas.microsoft.com/office/word/2006/wordml" xmlns:wps="http://schemas.microsoft.com/office/word/2010/wordprocessingShape" mc:Ignorable="w14 wp14">
+<w:document xmlns:wpc="http://schemas.microsoft.com/office/word/2010/wordprocessingCanvas" xmlns:mo="http://schemas.microsoft.com/office/mac/office/2008/main" xmlns:mc="http://schemas.openxmlformats.org/markup-compatibility/2006" xmlns:mv="urn:schemas-microsoft-com:mac:vml" xmlns:o="urn:schemas-microsoft-com:office:office" xmlns:r="http://schemas.openxmlformats.org/officeDocument/2006/relationships" xmlns:m="http://schemas.openxmlformats.org/officeDocument/2006/math" xmlns:v="urn:schemas-microsoft-com:vml" xmlns:wp14="http://schemas.microsoft.com/office/word/2010/wordprocessingDrawing" xmlns:wp="http://schemas.openxmlformats.org/drawingml/2006/wordprocessingDrawing" xmlns:w10="urn:schemas-microsoft-com:office:word" xmlns:w="http://schemas.openxmlformats.org/wordprocessingml/2006/main" xmlns:w14="http://schemas.microsoft.com/office/word/2010/wordml" xmlns:wpg="http://schemas.microsoft.com/office/word/2010/wordprocessingGroup" xmlns:wpi="http://schemas.microsoft.com/office/word/2010/wordprocessingInk" xmlns:wne="http://schemas.microsoft.com/office/word/2006/wordml" xmlns:wps="http://schemas.microsoft.com/office/word/2010/wordprocessingShape" mc:Ignorable="w14 wp14">
   <w:body>
     <w:p>
       <w:pPr>
-        <w:pStyle w:val="Kop1"/>
+        <w:pStyle w:val="Heading1"/>
         <w:rPr>
           <w:lang w:val="en-GB"/>
         </w:rPr>
@@ -154,7 +154,33 @@
         <w:rPr>
           <w:lang w:val="en-GB"/>
         </w:rPr>
-        <w:t xml:space="preserve"> The expectation is that there will be some positive effect on the motivation  of the major part of the users. This will probably result in a decrease of the avoidance and drop-out of the treatment. Not all users will </w:t>
+        <w:t xml:space="preserve"> The expectation is that there will be some po</w:t>
+      </w:r>
+      <w:r>
+        <w:rPr>
+          <w:lang w:val="en-GB"/>
+        </w:rPr>
+        <w:t>sitive effect on the motivation</w:t>
+      </w:r>
+      <w:r>
+        <w:rPr>
+          <w:lang w:val="en-GB"/>
+        </w:rPr>
+        <w:t xml:space="preserve"> of the major part of the users. This will probably result in a decrease o</w:t>
+      </w:r>
+      <w:r>
+        <w:rPr>
+          <w:lang w:val="en-GB"/>
+        </w:rPr>
+        <w:t xml:space="preserve">f the avoidance and drop </w:t>
+      </w:r>
+      <w:bookmarkStart w:id="0" w:name="_GoBack"/>
+      <w:bookmarkEnd w:id="0"/>
+      <w:r>
+        <w:rPr>
+          <w:lang w:val="en-GB"/>
+        </w:rPr>
+        <w:t xml:space="preserve">out of the treatment. Not all users will </w:t>
       </w:r>
       <w:r>
         <w:rPr>
@@ -181,8 +207,6 @@
         </w:rPr>
         <w:t xml:space="preserve">main </w:t>
       </w:r>
-      <w:bookmarkStart w:id="0" w:name="_GoBack"/>
-      <w:bookmarkEnd w:id="0"/>
       <w:r>
         <w:rPr>
           <w:lang w:val="en-GB"/>
@@ -236,7 +260,7 @@
       </w:pPr>
     </w:pPrDefault>
   </w:docDefaults>
-  <w:latentStyles w:defLockedState="0" w:defUIPriority="99" w:defSemiHidden="1" w:defUnhideWhenUsed="1" w:defQFormat="0" w:count="267">
+  <w:latentStyles w:defLockedState="0" w:defUIPriority="99" w:defSemiHidden="1" w:defUnhideWhenUsed="1" w:defQFormat="0" w:count="276">
     <w:lsdException w:name="Normal" w:semiHidden="0" w:uiPriority="0" w:unhideWhenUsed="0" w:qFormat="1"/>
     <w:lsdException w:name="heading 1" w:semiHidden="0" w:uiPriority="9" w:unhideWhenUsed="0" w:qFormat="1"/>
     <w:lsdException w:name="heading 2" w:uiPriority="9" w:qFormat="1"/>
@@ -375,15 +399,15 @@
     <w:lsdException w:name="Bibliography" w:uiPriority="37"/>
     <w:lsdException w:name="TOC Heading" w:uiPriority="39" w:qFormat="1"/>
   </w:latentStyles>
-  <w:style w:type="paragraph" w:default="1" w:styleId="Standaard">
+  <w:style w:type="paragraph" w:default="1" w:styleId="Normal">
     <w:name w:val="Normal"/>
     <w:qFormat/>
   </w:style>
-  <w:style w:type="paragraph" w:styleId="Kop1">
+  <w:style w:type="paragraph" w:styleId="Heading1">
     <w:name w:val="heading 1"/>
-    <w:basedOn w:val="Standaard"/>
-    <w:next w:val="Standaard"/>
-    <w:link w:val="Kop1Char"/>
+    <w:basedOn w:val="Normal"/>
+    <w:next w:val="Normal"/>
+    <w:link w:val="Heading1Char"/>
     <w:uiPriority w:val="9"/>
     <w:qFormat/>
     <w:rsid w:val="00625271"/>
@@ -402,13 +426,13 @@
       <w:szCs w:val="28"/>
     </w:rPr>
   </w:style>
-  <w:style w:type="character" w:default="1" w:styleId="Standaardalinea-lettertype">
+  <w:style w:type="character" w:default="1" w:styleId="DefaultParagraphFont">
     <w:name w:val="Default Paragraph Font"/>
     <w:uiPriority w:val="1"/>
     <w:semiHidden/>
     <w:unhideWhenUsed/>
   </w:style>
-  <w:style w:type="table" w:default="1" w:styleId="Standaardtabel">
+  <w:style w:type="table" w:default="1" w:styleId="TableNormal">
     <w:name w:val="Normal Table"/>
     <w:uiPriority w:val="99"/>
     <w:semiHidden/>
@@ -423,16 +447,16 @@
       </w:tblCellMar>
     </w:tblPr>
   </w:style>
-  <w:style w:type="numbering" w:default="1" w:styleId="Geenlijst">
+  <w:style w:type="numbering" w:default="1" w:styleId="NoList">
     <w:name w:val="No List"/>
     <w:uiPriority w:val="99"/>
     <w:semiHidden/>
     <w:unhideWhenUsed/>
   </w:style>
-  <w:style w:type="character" w:customStyle="1" w:styleId="Kop1Char">
-    <w:name w:val="Kop 1 Char"/>
-    <w:basedOn w:val="Standaardalinea-lettertype"/>
-    <w:link w:val="Kop1"/>
+  <w:style w:type="character" w:customStyle="1" w:styleId="Heading1Char">
+    <w:name w:val="Heading 1 Char"/>
+    <w:basedOn w:val="DefaultParagraphFont"/>
+    <w:link w:val="Heading1"/>
     <w:uiPriority w:val="9"/>
     <w:rsid w:val="00625271"/>
     <w:rPr>
@@ -448,7 +472,7 @@
 </file>
 
 <file path=word/stylesWithEffects.xml><?xml version="1.0" encoding="utf-8"?>
-<w:styles xmlns:wpc="http://schemas.microsoft.com/office/word/2010/wordprocessingCanvas" xmlns:mc="http://schemas.openxmlformats.org/markup-compatibility/2006" xmlns:o="urn:schemas-microsoft-com:office:office" xmlns:r="http://schemas.openxmlformats.org/officeDocument/2006/relationships" xmlns:m="http://schemas.openxmlformats.org/officeDocument/2006/math" xmlns:v="urn:schemas-microsoft-com:vml" xmlns:wp14="http://schemas.microsoft.com/office/word/2010/wordprocessingDrawing" xmlns:wp="http://schemas.openxmlformats.org/drawingml/2006/wordprocessingDrawing" xmlns:w10="urn:schemas-microsoft-com:office:word" xmlns:w="http://schemas.openxmlformats.org/wordprocessingml/2006/main" xmlns:w14="http://schemas.microsoft.com/office/word/2010/wordml" xmlns:wpg="http://schemas.microsoft.com/office/word/2010/wordprocessingGroup" xmlns:wpi="http://schemas.microsoft.com/office/word/2010/wordprocessingInk" xmlns:wne="http://schemas.microsoft.com/office/word/2006/wordml" xmlns:wps="http://schemas.microsoft.com/office/word/2010/wordprocessingShape" mc:Ignorable="w14 wp14">
+<w:styles xmlns:wpc="http://schemas.microsoft.com/office/word/2010/wordprocessingCanvas" xmlns:mo="http://schemas.microsoft.com/office/mac/office/2008/main" xmlns:mc="http://schemas.openxmlformats.org/markup-compatibility/2006" xmlns:mv="urn:schemas-microsoft-com:mac:vml" xmlns:o="urn:schemas-microsoft-com:office:office" xmlns:r="http://schemas.openxmlformats.org/officeDocument/2006/relationships" xmlns:m="http://schemas.openxmlformats.org/officeDocument/2006/math" xmlns:v="urn:schemas-microsoft-com:vml" xmlns:wp14="http://schemas.microsoft.com/office/word/2010/wordprocessingDrawing" xmlns:wp="http://schemas.openxmlformats.org/drawingml/2006/wordprocessingDrawing" xmlns:w10="urn:schemas-microsoft-com:office:word" xmlns:w="http://schemas.openxmlformats.org/wordprocessingml/2006/main" xmlns:w14="http://schemas.microsoft.com/office/word/2010/wordml" xmlns:wpg="http://schemas.microsoft.com/office/word/2010/wordprocessingGroup" xmlns:wpi="http://schemas.microsoft.com/office/word/2010/wordprocessingInk" xmlns:wne="http://schemas.microsoft.com/office/word/2006/wordml" xmlns:wps="http://schemas.microsoft.com/office/word/2010/wordprocessingShape" mc:Ignorable="w14 wp14">
   <w:docDefaults>
     <w:rPrDefault>
       <w:rPr>
@@ -464,7 +488,7 @@
       </w:pPr>
     </w:pPrDefault>
   </w:docDefaults>
-  <w:latentStyles w:defLockedState="0" w:defUIPriority="99" w:defSemiHidden="1" w:defUnhideWhenUsed="1" w:defQFormat="0" w:count="267">
+  <w:latentStyles w:defLockedState="0" w:defUIPriority="99" w:defSemiHidden="1" w:defUnhideWhenUsed="1" w:defQFormat="0" w:count="276">
     <w:lsdException w:name="Normal" w:semiHidden="0" w:uiPriority="0" w:unhideWhenUsed="0" w:qFormat="1"/>
     <w:lsdException w:name="heading 1" w:semiHidden="0" w:uiPriority="9" w:unhideWhenUsed="0" w:qFormat="1"/>
     <w:lsdException w:name="heading 2" w:uiPriority="9" w:qFormat="1"/>
@@ -603,15 +627,15 @@
     <w:lsdException w:name="Bibliography" w:uiPriority="37"/>
     <w:lsdException w:name="TOC Heading" w:uiPriority="39" w:qFormat="1"/>
   </w:latentStyles>
-  <w:style w:type="paragraph" w:default="1" w:styleId="Standaard">
+  <w:style w:type="paragraph" w:default="1" w:styleId="Normal">
     <w:name w:val="Normal"/>
     <w:qFormat/>
   </w:style>
-  <w:style w:type="paragraph" w:styleId="Kop1">
+  <w:style w:type="paragraph" w:styleId="Heading1">
     <w:name w:val="heading 1"/>
-    <w:basedOn w:val="Standaard"/>
-    <w:next w:val="Standaard"/>
-    <w:link w:val="Kop1Char"/>
+    <w:basedOn w:val="Normal"/>
+    <w:next w:val="Normal"/>
+    <w:link w:val="Heading1Char"/>
     <w:uiPriority w:val="9"/>
     <w:qFormat/>
     <w:rsid w:val="00625271"/>
@@ -630,13 +654,13 @@
       <w:szCs w:val="28"/>
     </w:rPr>
   </w:style>
-  <w:style w:type="character" w:default="1" w:styleId="Standaardalinea-lettertype">
+  <w:style w:type="character" w:default="1" w:styleId="DefaultParagraphFont">
     <w:name w:val="Default Paragraph Font"/>
     <w:uiPriority w:val="1"/>
     <w:semiHidden/>
     <w:unhideWhenUsed/>
   </w:style>
-  <w:style w:type="table" w:default="1" w:styleId="Standaardtabel">
+  <w:style w:type="table" w:default="1" w:styleId="TableNormal">
     <w:name w:val="Normal Table"/>
     <w:uiPriority w:val="99"/>
     <w:semiHidden/>
@@ -651,16 +675,16 @@
       </w:tblCellMar>
     </w:tblPr>
   </w:style>
-  <w:style w:type="numbering" w:default="1" w:styleId="Geenlijst">
+  <w:style w:type="numbering" w:default="1" w:styleId="NoList">
     <w:name w:val="No List"/>
     <w:uiPriority w:val="99"/>
     <w:semiHidden/>
     <w:unhideWhenUsed/>
   </w:style>
-  <w:style w:type="character" w:customStyle="1" w:styleId="Kop1Char">
-    <w:name w:val="Kop 1 Char"/>
-    <w:basedOn w:val="Standaardalinea-lettertype"/>
-    <w:link w:val="Kop1"/>
+  <w:style w:type="character" w:customStyle="1" w:styleId="Heading1Char">
+    <w:name w:val="Heading 1 Char"/>
+    <w:basedOn w:val="DefaultParagraphFont"/>
+    <w:link w:val="Heading1"/>
     <w:uiPriority w:val="9"/>
     <w:rsid w:val="00625271"/>
     <w:rPr>

</xml_diff>